<commit_message>
Decison Tree e Random Forest
</commit_message>
<xml_diff>
--- a/Documents/HeartToHeart.docx
+++ b/Documents/HeartToHeart.docx
@@ -1,6 +1,6 @@
 
 <file path=word/document.xml><?xml version="1.0" encoding="utf-8"?>
-<w:document xmlns:wpc="http://schemas.microsoft.com/office/word/2010/wordprocessingCanvas" xmlns:cx="http://schemas.microsoft.com/office/drawing/2014/chartex" xmlns:cx1="http://schemas.microsoft.com/office/drawing/2015/9/8/chartex" xmlns:cx2="http://schemas.microsoft.com/office/drawing/2015/10/21/chartex" xmlns:cx3="http://schemas.microsoft.com/office/drawing/2016/5/9/chartex" xmlns:cx4="http://schemas.microsoft.com/office/drawing/2016/5/10/chartex" xmlns:cx5="http://schemas.microsoft.com/office/drawing/2016/5/11/chartex" xmlns:cx6="http://schemas.microsoft.com/office/drawing/2016/5/12/chartex" xmlns:cx7="http://schemas.microsoft.com/office/drawing/2016/5/13/chartex" xmlns:cx8="http://schemas.microsoft.com/office/drawing/2016/5/14/chartex" xmlns:mc="http://schemas.openxmlformats.org/markup-compatibility/2006" xmlns:aink="http://schemas.microsoft.com/office/drawing/2016/ink" xmlns:am3d="http://schemas.microsoft.com/office/drawing/2017/model3d" xmlns:o="urn:schemas-microsoft-com:office:office" xmlns:r="http://schemas.openxmlformats.org/officeDocument/2006/relationships" xmlns:m="http://schemas.openxmlformats.org/officeDocument/2006/math" xmlns:v="urn:schemas-microsoft-com:vml" xmlns:wp14="http://schemas.microsoft.com/office/word/2010/wordprocessingDrawing" xmlns:wp="http://schemas.openxmlformats.org/drawingml/2006/wordprocessingDrawing" xmlns:w10="urn:schemas-microsoft-com:office:word" xmlns:w="http://schemas.openxmlformats.org/wordprocessingml/2006/main" xmlns:w14="http://schemas.microsoft.com/office/word/2010/wordml" xmlns:w15="http://schemas.microsoft.com/office/word/2012/wordml" xmlns:w16cex="http://schemas.microsoft.com/office/word/2018/wordml/cex" xmlns:w16cid="http://schemas.microsoft.com/office/word/2016/wordml/cid" xmlns:w16="http://schemas.microsoft.com/office/word/2018/wordml" xmlns:w16sdtdh="http://schemas.microsoft.com/office/word/2020/wordml/sdtdatahash" xmlns:w16se="http://schemas.microsoft.com/office/word/2015/wordml/symex" xmlns:wpg="http://schemas.microsoft.com/office/word/2010/wordprocessingGroup" xmlns:wpi="http://schemas.microsoft.com/office/word/2010/wordprocessingInk" xmlns:wne="http://schemas.microsoft.com/office/word/2006/wordml" xmlns:wps="http://schemas.microsoft.com/office/word/2010/wordprocessingShape" mc:Ignorable="w14 w15 w16se w16cid w16 w16cex w16sdtdh wp14">
+<w:document xmlns:wpc="http://schemas.microsoft.com/office/word/2010/wordprocessingCanvas" xmlns:cx="http://schemas.microsoft.com/office/drawing/2014/chartex" xmlns:cx1="http://schemas.microsoft.com/office/drawing/2015/9/8/chartex" xmlns:cx2="http://schemas.microsoft.com/office/drawing/2015/10/21/chartex" xmlns:cx3="http://schemas.microsoft.com/office/drawing/2016/5/9/chartex" xmlns:cx4="http://schemas.microsoft.com/office/drawing/2016/5/10/chartex" xmlns:cx5="http://schemas.microsoft.com/office/drawing/2016/5/11/chartex" xmlns:cx6="http://schemas.microsoft.com/office/drawing/2016/5/12/chartex" xmlns:cx7="http://schemas.microsoft.com/office/drawing/2016/5/13/chartex" xmlns:cx8="http://schemas.microsoft.com/office/drawing/2016/5/14/chartex" xmlns:mc="http://schemas.openxmlformats.org/markup-compatibility/2006" xmlns:aink="http://schemas.microsoft.com/office/drawing/2016/ink" xmlns:am3d="http://schemas.microsoft.com/office/drawing/2017/model3d" xmlns:o="urn:schemas-microsoft-com:office:office" xmlns:oel="http://schemas.microsoft.com/office/2019/extlst" xmlns:r="http://schemas.openxmlformats.org/officeDocument/2006/relationships" xmlns:m="http://schemas.openxmlformats.org/officeDocument/2006/math" xmlns:v="urn:schemas-microsoft-com:vml" xmlns:wp14="http://schemas.microsoft.com/office/word/2010/wordprocessingDrawing" xmlns:wp="http://schemas.openxmlformats.org/drawingml/2006/wordprocessingDrawing" xmlns:w10="urn:schemas-microsoft-com:office:word" xmlns:w="http://schemas.openxmlformats.org/wordprocessingml/2006/main" xmlns:w14="http://schemas.microsoft.com/office/word/2010/wordml" xmlns:w15="http://schemas.microsoft.com/office/word/2012/wordml" xmlns:w16cex="http://schemas.microsoft.com/office/word/2018/wordml/cex" xmlns:w16cid="http://schemas.microsoft.com/office/word/2016/wordml/cid" xmlns:w16="http://schemas.microsoft.com/office/word/2018/wordml" xmlns:w16sdtdh="http://schemas.microsoft.com/office/word/2020/wordml/sdtdatahash" xmlns:w16se="http://schemas.microsoft.com/office/word/2015/wordml/symex" xmlns:wpg="http://schemas.microsoft.com/office/word/2010/wordprocessingGroup" xmlns:wpi="http://schemas.microsoft.com/office/word/2010/wordprocessingInk" xmlns:wne="http://schemas.microsoft.com/office/word/2006/wordml" xmlns:wps="http://schemas.microsoft.com/office/word/2010/wordprocessingShape" mc:Ignorable="w14 w15 w16se w16cid w16 w16cex w16sdtdh wp14">
   <w:body>
     <w:p>
       <w:pPr>
@@ -3251,15 +3251,7 @@
     </w:p>
     <w:p>
       <w:r>
-        <w:t xml:space="preserve">Uno </w:t>
-      </w:r>
-      <w:proofErr w:type="gramStart"/>
-      <w:r>
-        <w:t>dei focus</w:t>
-      </w:r>
-      <w:proofErr w:type="gramEnd"/>
-      <w:r>
-        <w:t xml:space="preserve">, se non </w:t>
+        <w:t xml:space="preserve">Uno dei focus, se non </w:t>
       </w:r>
       <w:r>
         <w:rPr>
@@ -3632,13 +3624,8 @@
         </w:rPr>
         <w:t xml:space="preserve"> recall </w:t>
       </w:r>
-      <w:proofErr w:type="gramStart"/>
-      <w:r>
-        <w:t>ed</w:t>
-      </w:r>
-      <w:proofErr w:type="gramEnd"/>
-      <w:r>
-        <w:t xml:space="preserve"> </w:t>
+      <w:r>
+        <w:t xml:space="preserve">ed </w:t>
       </w:r>
       <w:r>
         <w:rPr>
@@ -4141,15 +4128,7 @@
         <w:t>6</w:t>
       </w:r>
       <w:r>
-        <w:t xml:space="preserve"> per le informazioni sui dati </w:t>
-      </w:r>
-      <w:proofErr w:type="gramStart"/>
-      <w:r>
-        <w:t>ed</w:t>
-      </w:r>
-      <w:proofErr w:type="gramEnd"/>
-      <w:r>
-        <w:t xml:space="preserve"> sklearn</w:t>
+        <w:t xml:space="preserve"> per le informazioni sui dati ed sklearn</w:t>
       </w:r>
       <w:r>
         <w:rPr>
@@ -4771,15 +4750,7 @@
       </w:r>
       <w:proofErr w:type="spellEnd"/>
       <w:r>
-        <w:t xml:space="preserve"> </w:t>
-      </w:r>
-      <w:proofErr w:type="spellStart"/>
-      <w:r>
-        <w:t>Pain</w:t>
-      </w:r>
-      <w:proofErr w:type="spellEnd"/>
-      <w:r>
-        <w:t xml:space="preserve"> e </w:t>
+        <w:t xml:space="preserve"> Pain e </w:t>
       </w:r>
       <w:proofErr w:type="spellStart"/>
       <w:r>
@@ -5609,15 +5580,7 @@
         <w:tab/>
       </w:r>
       <w:r>
-        <w:t xml:space="preserve">Da una semplice analisi utilizzando la funzione </w:t>
-      </w:r>
-      <w:proofErr w:type="gramStart"/>
-      <w:r>
-        <w:t>duplicate(</w:t>
-      </w:r>
-      <w:proofErr w:type="gramEnd"/>
-      <w:r>
-        <w:t xml:space="preserve">) di </w:t>
+        <w:t xml:space="preserve">Da una semplice analisi utilizzando la funzione duplicate() di </w:t>
       </w:r>
       <w:proofErr w:type="spellStart"/>
       <w:r>
@@ -6361,13 +6324,13 @@
         <w:pStyle w:val="Titolo4"/>
         <w:ind w:left="1416"/>
       </w:pPr>
-      <w:bookmarkStart w:id="59" w:name="_Toc157974244"/>
-      <w:bookmarkStart w:id="60" w:name="_Toc158244047"/>
+      <w:bookmarkStart w:id="59" w:name="_Toc158244047"/>
+      <w:bookmarkStart w:id="60" w:name="_Toc157974244"/>
       <w:r>
         <w:lastRenderedPageBreak/>
         <w:t>Distribuzione dei Dati rispetto Variabile Target</w:t>
       </w:r>
-      <w:bookmarkEnd w:id="60"/>
+      <w:bookmarkEnd w:id="59"/>
     </w:p>
     <w:p>
       <w:pPr>
@@ -6594,7 +6557,7 @@
       <w:r>
         <w:t xml:space="preserve"> Qualità dei Dati</w:t>
       </w:r>
-      <w:bookmarkEnd w:id="59"/>
+      <w:bookmarkEnd w:id="60"/>
       <w:bookmarkEnd w:id="63"/>
     </w:p>
     <w:p>
@@ -6688,15 +6651,7 @@
     </w:p>
     <w:p>
       <w:r>
-        <w:t xml:space="preserve">L’obiettivo di questa fase è quello di preparare i dati in modo tale da poter essere utilizzati nelle successive fasi del processo. In primis si includono i processi di pulizia dei dati, poi si selezionano </w:t>
-      </w:r>
-      <w:proofErr w:type="gramStart"/>
-      <w:r>
-        <w:t>le features</w:t>
-      </w:r>
-      <w:proofErr w:type="gramEnd"/>
-      <w:r>
-        <w:t xml:space="preserve"> che hanno più potere predittivo ed infine i dati vengono </w:t>
+        <w:t xml:space="preserve">L’obiettivo di questa fase è quello di preparare i dati in modo tale da poter essere utilizzati nelle successive fasi del processo. In primis si includono i processi di pulizia dei dati, poi si selezionano le features che hanno più potere predittivo ed infine i dati vengono </w:t>
       </w:r>
     </w:p>
     <w:p>
@@ -8014,7 +7969,1335 @@
         <w:t xml:space="preserve"> – Modellazione dei Dati</w:t>
       </w:r>
     </w:p>
-    <w:p/>
+    <w:p>
+      <w:r>
+        <w:t>Il prossimo step è quello di creare un modello per l’apprendimento</w:t>
+      </w:r>
+    </w:p>
+    <w:p>
+      <w:pPr>
+        <w:rPr>
+          <w:rFonts w:asciiTheme="majorHAnsi" w:hAnsiTheme="majorHAnsi" w:cstheme="majorHAnsi"/>
+          <w:b/>
+          <w:bCs/>
+          <w:sz w:val="24"/>
+          <w:szCs w:val="24"/>
+        </w:rPr>
+      </w:pPr>
+      <w:r>
+        <w:rPr>
+          <w:rFonts w:asciiTheme="majorHAnsi" w:hAnsiTheme="majorHAnsi" w:cstheme="majorHAnsi"/>
+          <w:b/>
+          <w:bCs/>
+          <w:sz w:val="24"/>
+          <w:szCs w:val="24"/>
+        </w:rPr>
+        <w:t xml:space="preserve">3.1 </w:t>
+      </w:r>
+      <w:proofErr w:type="spellStart"/>
+      <w:r>
+        <w:rPr>
+          <w:rFonts w:asciiTheme="majorHAnsi" w:hAnsiTheme="majorHAnsi" w:cstheme="majorHAnsi"/>
+          <w:b/>
+          <w:bCs/>
+          <w:sz w:val="24"/>
+          <w:szCs w:val="24"/>
+        </w:rPr>
+        <w:t>Gaussian</w:t>
+      </w:r>
+      <w:proofErr w:type="spellEnd"/>
+      <w:r>
+        <w:rPr>
+          <w:rFonts w:asciiTheme="majorHAnsi" w:hAnsiTheme="majorHAnsi" w:cstheme="majorHAnsi"/>
+          <w:b/>
+          <w:bCs/>
+          <w:sz w:val="24"/>
+          <w:szCs w:val="24"/>
+        </w:rPr>
+        <w:t xml:space="preserve"> </w:t>
+      </w:r>
+      <w:proofErr w:type="spellStart"/>
+      <w:r>
+        <w:rPr>
+          <w:rFonts w:asciiTheme="majorHAnsi" w:hAnsiTheme="majorHAnsi" w:cstheme="majorHAnsi"/>
+          <w:b/>
+          <w:bCs/>
+          <w:sz w:val="24"/>
+          <w:szCs w:val="24"/>
+        </w:rPr>
+        <w:t>Naive</w:t>
+      </w:r>
+      <w:proofErr w:type="spellEnd"/>
+      <w:r>
+        <w:rPr>
+          <w:rFonts w:asciiTheme="majorHAnsi" w:hAnsiTheme="majorHAnsi" w:cstheme="majorHAnsi"/>
+          <w:b/>
+          <w:bCs/>
+          <w:sz w:val="24"/>
+          <w:szCs w:val="24"/>
+        </w:rPr>
+        <w:t xml:space="preserve"> </w:t>
+      </w:r>
+      <w:proofErr w:type="spellStart"/>
+      <w:r>
+        <w:rPr>
+          <w:rFonts w:asciiTheme="majorHAnsi" w:hAnsiTheme="majorHAnsi" w:cstheme="majorHAnsi"/>
+          <w:b/>
+          <w:bCs/>
+          <w:sz w:val="24"/>
+          <w:szCs w:val="24"/>
+        </w:rPr>
+        <w:t>Bayes</w:t>
+      </w:r>
+      <w:proofErr w:type="spellEnd"/>
+    </w:p>
+    <w:p>
+      <w:r>
+        <w:t xml:space="preserve">L’ algoritmo </w:t>
+      </w:r>
+      <w:proofErr w:type="spellStart"/>
+      <w:r>
+        <w:t>Naive</w:t>
+      </w:r>
+      <w:proofErr w:type="spellEnd"/>
+      <w:r>
+        <w:t xml:space="preserve"> </w:t>
+      </w:r>
+      <w:proofErr w:type="spellStart"/>
+      <w:r>
+        <w:t>Bayes</w:t>
+      </w:r>
+      <w:proofErr w:type="spellEnd"/>
+      <w:r>
+        <w:t xml:space="preserve"> considera le </w:t>
+      </w:r>
+      <w:r>
+        <w:t xml:space="preserve">caratteristiche di una nuova istanza, e calcola la probabilità che queste facciano parte di una classe tramite l’applicazione del teorema di </w:t>
+      </w:r>
+      <w:proofErr w:type="spellStart"/>
+      <w:r>
+        <w:t>Bayes</w:t>
+      </w:r>
+      <w:proofErr w:type="spellEnd"/>
+      <w:r>
+        <w:t xml:space="preserve">, come suggerito dal nome questo è un algoritmo “ingenuo” perché assume che le varie caratteristiche non siano correlate tra loro, di conseguenza in fase di classificazione, l’algoritmo non andrà a considerare la potenziale utilità di una combinazione di più caratteristiche. </w:t>
+      </w:r>
+      <w:r>
+        <w:t>L</w:t>
+      </w:r>
+      <w:r>
+        <w:t xml:space="preserve">’ </w:t>
+      </w:r>
+      <w:r>
+        <w:t>assunzione di indipendenza condizionale semplifica il calcolo delle</w:t>
+      </w:r>
+      <w:r>
+        <w:t xml:space="preserve"> </w:t>
+      </w:r>
+      <w:r>
+        <w:t>probabilit</w:t>
+      </w:r>
+      <w:r>
+        <w:t>à</w:t>
+      </w:r>
+      <w:r>
+        <w:t xml:space="preserve"> condizionali</w:t>
+      </w:r>
+      <w:r>
+        <w:t xml:space="preserve">. </w:t>
+      </w:r>
+      <w:r>
+        <w:t>Sebbene questa</w:t>
+      </w:r>
+      <w:r>
+        <w:t xml:space="preserve"> </w:t>
+      </w:r>
+      <w:r>
+        <w:t xml:space="preserve">assunzione possa non essere realistica in molti casi, </w:t>
+      </w:r>
+      <w:proofErr w:type="spellStart"/>
+      <w:r>
+        <w:t>Gaussian</w:t>
+      </w:r>
+      <w:proofErr w:type="spellEnd"/>
+      <w:r>
+        <w:t xml:space="preserve"> </w:t>
+      </w:r>
+      <w:proofErr w:type="spellStart"/>
+      <w:r>
+        <w:t>Naive</w:t>
+      </w:r>
+      <w:proofErr w:type="spellEnd"/>
+      <w:r>
+        <w:t xml:space="preserve"> </w:t>
+      </w:r>
+      <w:proofErr w:type="spellStart"/>
+      <w:r>
+        <w:t>Bayes</w:t>
+      </w:r>
+      <w:proofErr w:type="spellEnd"/>
+      <w:r>
+        <w:t xml:space="preserve"> </w:t>
+      </w:r>
+      <w:r>
+        <w:t xml:space="preserve">è </w:t>
+      </w:r>
+      <w:r>
+        <w:t>noto per la sua semplicit</w:t>
+      </w:r>
+      <w:r>
+        <w:t>à</w:t>
+      </w:r>
+      <w:r>
+        <w:t xml:space="preserve"> e velocit</w:t>
+      </w:r>
+      <w:r>
+        <w:t>à</w:t>
+      </w:r>
+      <w:r>
+        <w:t xml:space="preserve"> di addestramento e classificazione.</w:t>
+      </w:r>
+      <w:r>
+        <w:t xml:space="preserve"> </w:t>
+      </w:r>
+      <w:r>
+        <w:t>L</w:t>
+      </w:r>
+      <w:r>
+        <w:t>’</w:t>
+      </w:r>
+      <w:r>
+        <w:t xml:space="preserve">algoritmo </w:t>
+      </w:r>
+      <w:r>
+        <w:t>è</w:t>
+      </w:r>
+      <w:r>
+        <w:t xml:space="preserve"> ampiamente utilizzato in applicazioni come il riconoscimento</w:t>
+      </w:r>
+      <w:r>
+        <w:t xml:space="preserve"> </w:t>
+      </w:r>
+      <w:r>
+        <w:t>del linguaggio naturale, la classificazione di documenti e altre situazioni in</w:t>
+      </w:r>
+      <w:r>
+        <w:t xml:space="preserve"> </w:t>
+      </w:r>
+      <w:r>
+        <w:t>cui le caratteristiche di input possono essere approssimate da una</w:t>
+      </w:r>
+      <w:r>
+        <w:t xml:space="preserve"> </w:t>
+      </w:r>
+      <w:r>
+        <w:t xml:space="preserve">distribuzione gaussiana. Tuttavia, </w:t>
+      </w:r>
+      <w:r>
+        <w:t xml:space="preserve">è </w:t>
+      </w:r>
+      <w:r>
+        <w:t>importante valutare attentamente le</w:t>
+      </w:r>
+      <w:r>
+        <w:t xml:space="preserve"> </w:t>
+      </w:r>
+      <w:r>
+        <w:t>assunzioni dell</w:t>
+      </w:r>
+      <w:r>
+        <w:t>’</w:t>
+      </w:r>
+      <w:r>
+        <w:t>algoritmo e considerare se sono adatte al problema specifico</w:t>
+      </w:r>
+      <w:r>
+        <w:t xml:space="preserve"> </w:t>
+      </w:r>
+      <w:r>
+        <w:t>prima di applicarlo.</w:t>
+      </w:r>
+    </w:p>
+    <w:p>
+      <w:pPr>
+        <w:rPr>
+          <w:rFonts w:asciiTheme="majorHAnsi" w:hAnsiTheme="majorHAnsi" w:cstheme="majorHAnsi"/>
+          <w:b/>
+          <w:bCs/>
+          <w:sz w:val="24"/>
+          <w:szCs w:val="24"/>
+        </w:rPr>
+      </w:pPr>
+      <w:r>
+        <w:rPr>
+          <w:rFonts w:asciiTheme="majorHAnsi" w:hAnsiTheme="majorHAnsi" w:cstheme="majorHAnsi"/>
+          <w:b/>
+          <w:bCs/>
+          <w:sz w:val="24"/>
+          <w:szCs w:val="24"/>
+        </w:rPr>
+        <w:t xml:space="preserve">3.2 </w:t>
+      </w:r>
+      <w:proofErr w:type="spellStart"/>
+      <w:r>
+        <w:rPr>
+          <w:rFonts w:asciiTheme="majorHAnsi" w:hAnsiTheme="majorHAnsi" w:cstheme="majorHAnsi"/>
+          <w:b/>
+          <w:bCs/>
+          <w:sz w:val="24"/>
+          <w:szCs w:val="24"/>
+        </w:rPr>
+        <w:t>Decision</w:t>
+      </w:r>
+      <w:proofErr w:type="spellEnd"/>
+      <w:r>
+        <w:rPr>
+          <w:rFonts w:asciiTheme="majorHAnsi" w:hAnsiTheme="majorHAnsi" w:cstheme="majorHAnsi"/>
+          <w:b/>
+          <w:bCs/>
+          <w:sz w:val="24"/>
+          <w:szCs w:val="24"/>
+        </w:rPr>
+        <w:t xml:space="preserve"> Tree</w:t>
+      </w:r>
+    </w:p>
+    <w:p>
+      <w:pPr>
+        <w:rPr>
+          <w:rFonts w:cstheme="minorHAnsi"/>
+        </w:rPr>
+      </w:pPr>
+      <w:r>
+        <w:rPr>
+          <w:rFonts w:cstheme="minorHAnsi"/>
+        </w:rPr>
+        <w:t xml:space="preserve">Un </w:t>
+      </w:r>
+      <w:proofErr w:type="spellStart"/>
+      <w:r>
+        <w:rPr>
+          <w:rFonts w:cstheme="minorHAnsi"/>
+        </w:rPr>
+        <w:t>Decision</w:t>
+      </w:r>
+      <w:proofErr w:type="spellEnd"/>
+      <w:r>
+        <w:rPr>
+          <w:rFonts w:cstheme="minorHAnsi"/>
+        </w:rPr>
+        <w:t xml:space="preserve"> Tree (albero decisionale) </w:t>
+      </w:r>
+      <w:r>
+        <w:rPr>
+          <w:rFonts w:cstheme="minorHAnsi"/>
+        </w:rPr>
+        <w:t>è</w:t>
+      </w:r>
+      <w:r>
+        <w:rPr>
+          <w:rFonts w:cstheme="minorHAnsi"/>
+        </w:rPr>
+        <w:t xml:space="preserve"> un algoritmo di apprendimento</w:t>
+      </w:r>
+      <w:r>
+        <w:rPr>
+          <w:rFonts w:cstheme="minorHAnsi"/>
+        </w:rPr>
+        <w:t xml:space="preserve"> </w:t>
+      </w:r>
+      <w:r>
+        <w:rPr>
+          <w:rFonts w:cstheme="minorHAnsi"/>
+        </w:rPr>
+        <w:t>automatico ampiamente utilizzato per problemi di classificazione e</w:t>
+      </w:r>
+      <w:r>
+        <w:rPr>
+          <w:rFonts w:cstheme="minorHAnsi"/>
+        </w:rPr>
+        <w:t xml:space="preserve"> </w:t>
+      </w:r>
+      <w:r>
+        <w:rPr>
+          <w:rFonts w:cstheme="minorHAnsi"/>
+        </w:rPr>
+        <w:t>regressione. Prende il nome dalla sua struttura a forma di albero, composta</w:t>
+      </w:r>
+      <w:r>
+        <w:rPr>
+          <w:rFonts w:cstheme="minorHAnsi"/>
+        </w:rPr>
+        <w:t xml:space="preserve"> </w:t>
+      </w:r>
+      <w:r>
+        <w:rPr>
+          <w:rFonts w:cstheme="minorHAnsi"/>
+        </w:rPr>
+        <w:t>da nodi interni che rappresentano decisioni o attributi e foglie che</w:t>
+      </w:r>
+      <w:r>
+        <w:rPr>
+          <w:rFonts w:cstheme="minorHAnsi"/>
+        </w:rPr>
+        <w:t xml:space="preserve"> </w:t>
+      </w:r>
+      <w:r>
+        <w:rPr>
+          <w:rFonts w:cstheme="minorHAnsi"/>
+        </w:rPr>
+        <w:t>rappresentano le classi o i valori di output.</w:t>
+      </w:r>
+      <w:r>
+        <w:rPr>
+          <w:rFonts w:cstheme="minorHAnsi"/>
+        </w:rPr>
+        <w:t xml:space="preserve"> U</w:t>
+      </w:r>
+      <w:r>
+        <w:rPr>
+          <w:rFonts w:cstheme="minorHAnsi"/>
+        </w:rPr>
+        <w:t xml:space="preserve">n </w:t>
+      </w:r>
+      <w:proofErr w:type="spellStart"/>
+      <w:r>
+        <w:rPr>
+          <w:rFonts w:cstheme="minorHAnsi"/>
+        </w:rPr>
+        <w:t>Decision</w:t>
+      </w:r>
+      <w:proofErr w:type="spellEnd"/>
+      <w:r>
+        <w:rPr>
+          <w:rFonts w:cstheme="minorHAnsi"/>
+        </w:rPr>
+        <w:t xml:space="preserve"> Tree `e quello di suddi</w:t>
+      </w:r>
+      <w:r>
+        <w:rPr>
+          <w:rFonts w:cstheme="minorHAnsi"/>
+        </w:rPr>
+        <w:t>vide</w:t>
+      </w:r>
+      <w:r>
+        <w:rPr>
+          <w:rFonts w:cstheme="minorHAnsi"/>
+        </w:rPr>
+        <w:t xml:space="preserve"> il dataset in</w:t>
+      </w:r>
+      <w:r>
+        <w:rPr>
+          <w:rFonts w:cstheme="minorHAnsi"/>
+        </w:rPr>
+        <w:t xml:space="preserve"> </w:t>
+      </w:r>
+      <w:r>
+        <w:rPr>
+          <w:rFonts w:cstheme="minorHAnsi"/>
+        </w:rPr>
+        <w:t xml:space="preserve">modo ricorsivo in base agli attributi </w:t>
+      </w:r>
+      <w:r>
+        <w:rPr>
+          <w:rFonts w:cstheme="minorHAnsi"/>
+        </w:rPr>
+        <w:t>con rilevanza maggiore</w:t>
+      </w:r>
+      <w:r>
+        <w:rPr>
+          <w:rFonts w:cstheme="minorHAnsi"/>
+        </w:rPr>
+        <w:t>, al fine di ottenere una</w:t>
+      </w:r>
+      <w:r>
+        <w:rPr>
+          <w:rFonts w:cstheme="minorHAnsi"/>
+        </w:rPr>
+        <w:t xml:space="preserve"> </w:t>
+      </w:r>
+      <w:r>
+        <w:rPr>
+          <w:rFonts w:cstheme="minorHAnsi"/>
+        </w:rPr>
+        <w:t xml:space="preserve">classificazione o una stima precisa. Inizialmente, il </w:t>
+      </w:r>
+      <w:proofErr w:type="spellStart"/>
+      <w:r>
+        <w:rPr>
+          <w:rFonts w:cstheme="minorHAnsi"/>
+        </w:rPr>
+        <w:t>Decision</w:t>
+      </w:r>
+      <w:proofErr w:type="spellEnd"/>
+      <w:r>
+        <w:rPr>
+          <w:rFonts w:cstheme="minorHAnsi"/>
+        </w:rPr>
+        <w:t xml:space="preserve"> Tree seleziona un</w:t>
+      </w:r>
+      <w:r>
+        <w:rPr>
+          <w:rFonts w:cstheme="minorHAnsi"/>
+        </w:rPr>
+        <w:t xml:space="preserve"> </w:t>
+      </w:r>
+      <w:r>
+        <w:rPr>
+          <w:rFonts w:cstheme="minorHAnsi"/>
+        </w:rPr>
+        <w:t>attributo che meglio separa le istanze in base alla loro classe o valore di</w:t>
+      </w:r>
+      <w:r>
+        <w:rPr>
+          <w:rFonts w:cstheme="minorHAnsi"/>
+        </w:rPr>
+        <w:t xml:space="preserve"> </w:t>
+      </w:r>
+      <w:r>
+        <w:rPr>
+          <w:rFonts w:cstheme="minorHAnsi"/>
+        </w:rPr>
+        <w:t>output. Successivamente, l</w:t>
+      </w:r>
+      <w:r>
+        <w:rPr>
+          <w:rFonts w:cstheme="minorHAnsi" w:hint="eastAsia"/>
+        </w:rPr>
+        <w:t>’</w:t>
+      </w:r>
+      <w:r>
+        <w:rPr>
+          <w:rFonts w:cstheme="minorHAnsi"/>
+        </w:rPr>
+        <w:t>albero si ramifica in base alle possibili</w:t>
+      </w:r>
+      <w:r>
+        <w:rPr>
+          <w:rFonts w:cstheme="minorHAnsi"/>
+        </w:rPr>
+        <w:t xml:space="preserve"> </w:t>
+      </w:r>
+      <w:r>
+        <w:rPr>
+          <w:rFonts w:cstheme="minorHAnsi"/>
+        </w:rPr>
+        <w:t>combinazioni di valori dell</w:t>
+      </w:r>
+      <w:r>
+        <w:rPr>
+          <w:rFonts w:cstheme="minorHAnsi"/>
+        </w:rPr>
+        <w:t xml:space="preserve">’ </w:t>
+      </w:r>
+      <w:r>
+        <w:rPr>
+          <w:rFonts w:cstheme="minorHAnsi"/>
+        </w:rPr>
+        <w:t>attributo selezionato, creando sotto-alberi</w:t>
+      </w:r>
+      <w:r>
+        <w:rPr>
+          <w:rFonts w:cstheme="minorHAnsi"/>
+        </w:rPr>
+        <w:t xml:space="preserve"> </w:t>
+      </w:r>
+      <w:r>
+        <w:rPr>
+          <w:rFonts w:cstheme="minorHAnsi"/>
+        </w:rPr>
+        <w:t>corrispondenti ai rami.</w:t>
+      </w:r>
+      <w:r>
+        <w:rPr>
+          <w:rFonts w:cstheme="minorHAnsi"/>
+        </w:rPr>
+        <w:t xml:space="preserve"> L’algoritmo continua iterativamente la divisione del dataset, fin quando o le classi sono ben definite, oppure si raggiunge un’altezza massima dell’albero, stabilita precedentemente. Tra i vantaggi di questo algoritmo ci sono: l’ interpretabilità, in quanto il processo decisionale, rappresentato dal percorso dell’albero è di facile comprensione; la possibilità di operare sia su dati numerici che categorici e la possibilità di combinarlo con altre tecniche e di gestire dati mancanti o rumorosi. Mentre il difetto de</w:t>
+      </w:r>
+      <w:r>
+        <w:rPr>
+          <w:rFonts w:cstheme="minorHAnsi"/>
+        </w:rPr>
+        <w:t xml:space="preserve">l </w:t>
+      </w:r>
+      <w:proofErr w:type="spellStart"/>
+      <w:r>
+        <w:rPr>
+          <w:rFonts w:cstheme="minorHAnsi"/>
+        </w:rPr>
+        <w:t>Decison</w:t>
+      </w:r>
+      <w:proofErr w:type="spellEnd"/>
+      <w:r>
+        <w:rPr>
+          <w:rFonts w:cstheme="minorHAnsi"/>
+        </w:rPr>
+        <w:t xml:space="preserve"> Tree è rappresentato dall’ </w:t>
+      </w:r>
+      <w:proofErr w:type="spellStart"/>
+      <w:r>
+        <w:rPr>
+          <w:rFonts w:cstheme="minorHAnsi"/>
+        </w:rPr>
+        <w:t>overfitting</w:t>
+      </w:r>
+      <w:proofErr w:type="spellEnd"/>
+      <w:r>
+        <w:rPr>
+          <w:rFonts w:cstheme="minorHAnsi"/>
+        </w:rPr>
+        <w:t>, soprattutto se abbiamo un albero molto profondo e complesso, per far fronte a questo problema possiamo avvalerci di tecniche come la potatura o dell’utilizzo di parametri per regolare la complessità.</w:t>
+      </w:r>
+    </w:p>
+    <w:p>
+      <w:pPr>
+        <w:rPr>
+          <w:rFonts w:asciiTheme="majorHAnsi" w:hAnsiTheme="majorHAnsi" w:cstheme="majorHAnsi"/>
+          <w:b/>
+          <w:bCs/>
+          <w:sz w:val="24"/>
+          <w:szCs w:val="24"/>
+        </w:rPr>
+      </w:pPr>
+      <w:r>
+        <w:rPr>
+          <w:rFonts w:asciiTheme="majorHAnsi" w:hAnsiTheme="majorHAnsi" w:cstheme="majorHAnsi"/>
+          <w:b/>
+          <w:bCs/>
+          <w:sz w:val="24"/>
+          <w:szCs w:val="24"/>
+        </w:rPr>
+        <w:t>3.3 RANDOM FOREST</w:t>
+      </w:r>
+    </w:p>
+    <w:p>
+      <w:pPr>
+        <w:rPr>
+          <w:rFonts w:cstheme="minorHAnsi"/>
+        </w:rPr>
+      </w:pPr>
+      <w:r>
+        <w:rPr>
+          <w:rFonts w:cstheme="minorHAnsi"/>
+        </w:rPr>
+        <w:t xml:space="preserve">Random </w:t>
+      </w:r>
+      <w:proofErr w:type="spellStart"/>
+      <w:r>
+        <w:rPr>
+          <w:rFonts w:cstheme="minorHAnsi"/>
+        </w:rPr>
+        <w:t>Forest</w:t>
+      </w:r>
+      <w:proofErr w:type="spellEnd"/>
+      <w:r>
+        <w:rPr>
+          <w:rFonts w:cstheme="minorHAnsi"/>
+        </w:rPr>
+        <w:t xml:space="preserve"> </w:t>
+      </w:r>
+      <w:r>
+        <w:rPr>
+          <w:rFonts w:cstheme="minorHAnsi"/>
+        </w:rPr>
+        <w:t>è</w:t>
+      </w:r>
+      <w:r>
+        <w:rPr>
+          <w:rFonts w:cstheme="minorHAnsi"/>
+        </w:rPr>
+        <w:t xml:space="preserve"> un algoritmo di apprendimento automatico basato </w:t>
+      </w:r>
+      <w:proofErr w:type="spellStart"/>
+      <w:r>
+        <w:rPr>
+          <w:rFonts w:cstheme="minorHAnsi"/>
+        </w:rPr>
+        <w:t>suensemble</w:t>
+      </w:r>
+      <w:proofErr w:type="spellEnd"/>
+      <w:r>
+        <w:rPr>
+          <w:rFonts w:cstheme="minorHAnsi"/>
+        </w:rPr>
+        <w:t>, che combina l</w:t>
+      </w:r>
+      <w:r>
+        <w:rPr>
+          <w:rFonts w:cstheme="minorHAnsi"/>
+        </w:rPr>
+        <w:t>’</w:t>
+      </w:r>
+      <w:r>
+        <w:rPr>
+          <w:rFonts w:cstheme="minorHAnsi"/>
+        </w:rPr>
+        <w:t>output di pi</w:t>
+      </w:r>
+      <w:r>
+        <w:rPr>
+          <w:rFonts w:cstheme="minorHAnsi"/>
+        </w:rPr>
+        <w:t>ù</w:t>
+      </w:r>
+      <w:r>
+        <w:rPr>
+          <w:rFonts w:cstheme="minorHAnsi"/>
+        </w:rPr>
+        <w:t xml:space="preserve"> alberi decisionali per ottenere una</w:t>
+      </w:r>
+      <w:r>
+        <w:rPr>
+          <w:rFonts w:cstheme="minorHAnsi"/>
+        </w:rPr>
+        <w:t xml:space="preserve"> </w:t>
+      </w:r>
+      <w:r>
+        <w:rPr>
+          <w:rFonts w:cstheme="minorHAnsi"/>
+        </w:rPr>
+        <w:t>previsione pi</w:t>
+      </w:r>
+      <w:r>
+        <w:rPr>
+          <w:rFonts w:cstheme="minorHAnsi"/>
+        </w:rPr>
+        <w:t>ù</w:t>
+      </w:r>
+      <w:r>
+        <w:rPr>
+          <w:rFonts w:cstheme="minorHAnsi"/>
+        </w:rPr>
+        <w:t xml:space="preserve"> accurata. </w:t>
+      </w:r>
+      <w:r>
+        <w:rPr>
+          <w:rFonts w:cstheme="minorHAnsi"/>
+        </w:rPr>
+        <w:t>è</w:t>
+      </w:r>
+      <w:r>
+        <w:rPr>
+          <w:rFonts w:cstheme="minorHAnsi"/>
+        </w:rPr>
+        <w:t xml:space="preserve"> ampiamente utilizzato per problemi di</w:t>
+      </w:r>
+      <w:r>
+        <w:rPr>
+          <w:rFonts w:cstheme="minorHAnsi"/>
+        </w:rPr>
+        <w:t xml:space="preserve"> </w:t>
+      </w:r>
+      <w:r>
+        <w:rPr>
+          <w:rFonts w:cstheme="minorHAnsi"/>
+        </w:rPr>
+        <w:t>classificazione e regressione.</w:t>
+      </w:r>
+      <w:r>
+        <w:rPr>
+          <w:rFonts w:cstheme="minorHAnsi"/>
+        </w:rPr>
+        <w:t xml:space="preserve"> </w:t>
+      </w:r>
+      <w:r>
+        <w:rPr>
+          <w:rFonts w:cstheme="minorHAnsi"/>
+        </w:rPr>
+        <w:t>L</w:t>
+      </w:r>
+      <w:r>
+        <w:rPr>
+          <w:rFonts w:cstheme="minorHAnsi"/>
+        </w:rPr>
+        <w:t>’</w:t>
+      </w:r>
+      <w:r>
+        <w:rPr>
+          <w:rFonts w:cstheme="minorHAnsi"/>
+        </w:rPr>
+        <w:t xml:space="preserve">idea principale di Random </w:t>
+      </w:r>
+      <w:proofErr w:type="spellStart"/>
+      <w:r>
+        <w:rPr>
+          <w:rFonts w:cstheme="minorHAnsi"/>
+        </w:rPr>
+        <w:t>Forest</w:t>
+      </w:r>
+      <w:proofErr w:type="spellEnd"/>
+      <w:r>
+        <w:rPr>
+          <w:rFonts w:cstheme="minorHAnsi"/>
+        </w:rPr>
+        <w:t xml:space="preserve"> `e quella di creare un insieme (ensemble)</w:t>
+      </w:r>
+      <w:r>
+        <w:rPr>
+          <w:rFonts w:cstheme="minorHAnsi"/>
+        </w:rPr>
+        <w:t xml:space="preserve"> </w:t>
+      </w:r>
+      <w:r>
+        <w:rPr>
+          <w:rFonts w:cstheme="minorHAnsi"/>
+        </w:rPr>
+        <w:t>di alberi decisionali, ognuno dei quali viene addestrato su un sottoinsieme</w:t>
+      </w:r>
+      <w:r>
+        <w:rPr>
+          <w:rFonts w:cstheme="minorHAnsi"/>
+        </w:rPr>
+        <w:t xml:space="preserve"> </w:t>
+      </w:r>
+      <w:r>
+        <w:rPr>
+          <w:rFonts w:cstheme="minorHAnsi"/>
+        </w:rPr>
+        <w:t>casuale e indipendente del dataset di addestramento. Durante la fase di</w:t>
+      </w:r>
+      <w:r>
+        <w:rPr>
+          <w:rFonts w:cstheme="minorHAnsi"/>
+        </w:rPr>
+        <w:t xml:space="preserve"> </w:t>
+      </w:r>
+      <w:r>
+        <w:rPr>
+          <w:rFonts w:cstheme="minorHAnsi"/>
+        </w:rPr>
+        <w:t>addestramento, per ogni albero viene selezionato casualmente un</w:t>
+      </w:r>
+      <w:r>
+        <w:rPr>
+          <w:rFonts w:cstheme="minorHAnsi"/>
+        </w:rPr>
+        <w:t xml:space="preserve"> </w:t>
+      </w:r>
+      <w:r>
+        <w:rPr>
+          <w:rFonts w:cstheme="minorHAnsi"/>
+        </w:rPr>
+        <w:t>sottoinsieme di dati e un sottoinsieme di attributi. Ci</w:t>
+      </w:r>
+      <w:r>
+        <w:rPr>
+          <w:rFonts w:cstheme="minorHAnsi"/>
+        </w:rPr>
+        <w:t>ò</w:t>
+      </w:r>
+      <w:r>
+        <w:rPr>
+          <w:rFonts w:cstheme="minorHAnsi"/>
+        </w:rPr>
+        <w:t xml:space="preserve"> introduce una</w:t>
+      </w:r>
+      <w:r>
+        <w:rPr>
+          <w:rFonts w:cstheme="minorHAnsi"/>
+        </w:rPr>
+        <w:t xml:space="preserve"> </w:t>
+      </w:r>
+      <w:r>
+        <w:rPr>
+          <w:rFonts w:cstheme="minorHAnsi"/>
+        </w:rPr>
+        <w:t>variazione e una diversit</w:t>
+      </w:r>
+      <w:r>
+        <w:rPr>
+          <w:rFonts w:cstheme="minorHAnsi"/>
+        </w:rPr>
+        <w:t>à</w:t>
+      </w:r>
+      <w:r>
+        <w:rPr>
+          <w:rFonts w:cstheme="minorHAnsi"/>
+        </w:rPr>
+        <w:t xml:space="preserve"> nell</w:t>
+      </w:r>
+      <w:r>
+        <w:rPr>
+          <w:rFonts w:cstheme="minorHAnsi"/>
+        </w:rPr>
+        <w:t>’</w:t>
+      </w:r>
+      <w:r>
+        <w:rPr>
+          <w:rFonts w:cstheme="minorHAnsi"/>
+        </w:rPr>
+        <w:t>addestramento dei singoli alberi.</w:t>
+      </w:r>
+      <w:r>
+        <w:rPr>
+          <w:rFonts w:cstheme="minorHAnsi"/>
+        </w:rPr>
+        <w:t xml:space="preserve"> </w:t>
+      </w:r>
+      <w:r>
+        <w:rPr>
+          <w:rFonts w:cstheme="minorHAnsi"/>
+        </w:rPr>
+        <w:t>Durante la fase di previsione, ciascun albero produce una previsione e la</w:t>
+      </w:r>
+      <w:r>
+        <w:rPr>
+          <w:rFonts w:cstheme="minorHAnsi"/>
+        </w:rPr>
+        <w:t xml:space="preserve"> </w:t>
+      </w:r>
+      <w:r>
+        <w:rPr>
+          <w:rFonts w:cstheme="minorHAnsi"/>
+        </w:rPr>
+        <w:t>classe (o il valore) che ottiene la maggioranza delle previsioni degli alberi</w:t>
+      </w:r>
+      <w:r>
+        <w:rPr>
+          <w:rFonts w:cstheme="minorHAnsi"/>
+        </w:rPr>
+        <w:t xml:space="preserve"> </w:t>
+      </w:r>
+      <w:r>
+        <w:rPr>
+          <w:rFonts w:cstheme="minorHAnsi"/>
+        </w:rPr>
+        <w:t>viene considerata come l</w:t>
+      </w:r>
+      <w:r>
+        <w:rPr>
+          <w:rFonts w:cstheme="minorHAnsi" w:hint="eastAsia"/>
+        </w:rPr>
+        <w:t>’</w:t>
+      </w:r>
+      <w:r>
+        <w:rPr>
+          <w:rFonts w:cstheme="minorHAnsi"/>
+        </w:rPr>
+        <w:t xml:space="preserve">output finale del modello di Random </w:t>
+      </w:r>
+      <w:proofErr w:type="spellStart"/>
+      <w:r>
+        <w:rPr>
+          <w:rFonts w:cstheme="minorHAnsi"/>
+        </w:rPr>
+        <w:t>Forest</w:t>
+      </w:r>
+      <w:proofErr w:type="spellEnd"/>
+      <w:r>
+        <w:rPr>
+          <w:rFonts w:cstheme="minorHAnsi"/>
+        </w:rPr>
+        <w:t>.</w:t>
+      </w:r>
+      <w:r>
+        <w:rPr>
+          <w:rFonts w:cstheme="minorHAnsi"/>
+        </w:rPr>
+        <w:t xml:space="preserve"> </w:t>
+      </w:r>
+      <w:r>
+        <w:rPr>
+          <w:rFonts w:cstheme="minorHAnsi"/>
+        </w:rPr>
+        <w:t xml:space="preserve">Random </w:t>
+      </w:r>
+      <w:proofErr w:type="spellStart"/>
+      <w:r>
+        <w:rPr>
+          <w:rFonts w:cstheme="minorHAnsi"/>
+        </w:rPr>
+        <w:t>Forest</w:t>
+      </w:r>
+      <w:proofErr w:type="spellEnd"/>
+      <w:r>
+        <w:rPr>
+          <w:rFonts w:cstheme="minorHAnsi"/>
+        </w:rPr>
+        <w:t xml:space="preserve"> offre diversi vantaggi, tra cui la capacit</w:t>
+      </w:r>
+      <w:r>
+        <w:rPr>
+          <w:rFonts w:cstheme="minorHAnsi"/>
+        </w:rPr>
+        <w:t>à</w:t>
+      </w:r>
+      <w:r>
+        <w:rPr>
+          <w:rFonts w:cstheme="minorHAnsi"/>
+        </w:rPr>
+        <w:t xml:space="preserve"> di gestire grandi</w:t>
+      </w:r>
+      <w:r>
+        <w:rPr>
+          <w:rFonts w:cstheme="minorHAnsi"/>
+        </w:rPr>
+        <w:t xml:space="preserve"> </w:t>
+      </w:r>
+      <w:r>
+        <w:rPr>
+          <w:rFonts w:cstheme="minorHAnsi"/>
+        </w:rPr>
+        <w:t xml:space="preserve">dataset con molte caratteristiche, la robustezza agli </w:t>
+      </w:r>
+      <w:proofErr w:type="spellStart"/>
+      <w:r>
+        <w:rPr>
+          <w:rFonts w:cstheme="minorHAnsi"/>
+        </w:rPr>
+        <w:t>outlier</w:t>
+      </w:r>
+      <w:proofErr w:type="spellEnd"/>
+      <w:r>
+        <w:rPr>
+          <w:rFonts w:cstheme="minorHAnsi"/>
+        </w:rPr>
+        <w:t xml:space="preserve"> e la riduzione</w:t>
+      </w:r>
+      <w:r>
+        <w:rPr>
+          <w:rFonts w:cstheme="minorHAnsi"/>
+        </w:rPr>
+        <w:t xml:space="preserve"> </w:t>
+      </w:r>
+      <w:r>
+        <w:rPr>
+          <w:rFonts w:cstheme="minorHAnsi"/>
+        </w:rPr>
+        <w:t>dell</w:t>
+      </w:r>
+      <w:r>
+        <w:rPr>
+          <w:rFonts w:cstheme="minorHAnsi"/>
+        </w:rPr>
+        <w:t>’</w:t>
+      </w:r>
+      <w:proofErr w:type="spellStart"/>
+      <w:r>
+        <w:rPr>
+          <w:rFonts w:cstheme="minorHAnsi"/>
+        </w:rPr>
+        <w:t>overfitting</w:t>
+      </w:r>
+      <w:proofErr w:type="spellEnd"/>
+      <w:r>
+        <w:rPr>
+          <w:rFonts w:cstheme="minorHAnsi"/>
+        </w:rPr>
+        <w:t xml:space="preserve"> rispetto a un singolo albero decisionale. Inoltre,</w:t>
+      </w:r>
+      <w:r>
+        <w:rPr>
+          <w:rFonts w:cstheme="minorHAnsi"/>
+        </w:rPr>
+        <w:t xml:space="preserve"> </w:t>
+      </w:r>
+      <w:r>
+        <w:rPr>
+          <w:rFonts w:cstheme="minorHAnsi"/>
+        </w:rPr>
+        <w:t>pu</w:t>
+      </w:r>
+      <w:r>
+        <w:rPr>
+          <w:rFonts w:cstheme="minorHAnsi"/>
+        </w:rPr>
+        <w:t>ò</w:t>
+      </w:r>
+      <w:r>
+        <w:rPr>
+          <w:rFonts w:cstheme="minorHAnsi"/>
+        </w:rPr>
+        <w:t xml:space="preserve"> gestire</w:t>
+      </w:r>
+      <w:r>
+        <w:rPr>
+          <w:rFonts w:cstheme="minorHAnsi"/>
+        </w:rPr>
+        <w:t xml:space="preserve"> </w:t>
+      </w:r>
+      <w:r>
+        <w:rPr>
+          <w:rFonts w:cstheme="minorHAnsi"/>
+        </w:rPr>
+        <w:t>sia dati numerici che categorici senza la necessit</w:t>
+      </w:r>
+      <w:r>
+        <w:rPr>
+          <w:rFonts w:cstheme="minorHAnsi"/>
+        </w:rPr>
+        <w:t xml:space="preserve">à </w:t>
+      </w:r>
+      <w:r>
+        <w:rPr>
+          <w:rFonts w:cstheme="minorHAnsi"/>
+        </w:rPr>
+        <w:lastRenderedPageBreak/>
+        <w:t>di normalizzazione o</w:t>
+      </w:r>
+      <w:r>
+        <w:rPr>
+          <w:rFonts w:cstheme="minorHAnsi"/>
+        </w:rPr>
+        <w:t xml:space="preserve"> </w:t>
+      </w:r>
+      <w:r>
+        <w:rPr>
+          <w:rFonts w:cstheme="minorHAnsi"/>
+        </w:rPr>
+        <w:t>codifica dei dati.</w:t>
+      </w:r>
+      <w:r>
+        <w:rPr>
+          <w:rFonts w:cstheme="minorHAnsi"/>
+        </w:rPr>
+        <w:t xml:space="preserve"> </w:t>
+      </w:r>
+      <w:r>
+        <w:rPr>
+          <w:rFonts w:cstheme="minorHAnsi"/>
+        </w:rPr>
+        <w:t xml:space="preserve">Un altro aspetto interessante di Random </w:t>
+      </w:r>
+      <w:proofErr w:type="spellStart"/>
+      <w:r>
+        <w:rPr>
+          <w:rFonts w:cstheme="minorHAnsi"/>
+        </w:rPr>
+        <w:t>Forest</w:t>
+      </w:r>
+      <w:proofErr w:type="spellEnd"/>
+      <w:r>
+        <w:rPr>
+          <w:rFonts w:cstheme="minorHAnsi"/>
+        </w:rPr>
+        <w:t xml:space="preserve"> </w:t>
+      </w:r>
+      <w:r>
+        <w:rPr>
+          <w:rFonts w:cstheme="minorHAnsi"/>
+        </w:rPr>
+        <w:t>è</w:t>
+      </w:r>
+      <w:r>
+        <w:rPr>
+          <w:rFonts w:cstheme="minorHAnsi"/>
+        </w:rPr>
+        <w:t xml:space="preserve"> la possibilit</w:t>
+      </w:r>
+      <w:r>
+        <w:rPr>
+          <w:rFonts w:cstheme="minorHAnsi"/>
+        </w:rPr>
+        <w:t>à</w:t>
+      </w:r>
+      <w:r>
+        <w:rPr>
+          <w:rFonts w:cstheme="minorHAnsi"/>
+        </w:rPr>
+        <w:t xml:space="preserve"> di ottenere</w:t>
+      </w:r>
+      <w:r>
+        <w:rPr>
+          <w:rFonts w:cstheme="minorHAnsi"/>
+        </w:rPr>
+        <w:t xml:space="preserve"> </w:t>
+      </w:r>
+      <w:r>
+        <w:rPr>
+          <w:rFonts w:cstheme="minorHAnsi"/>
+        </w:rPr>
+        <w:t>una stima dell</w:t>
+      </w:r>
+      <w:r>
+        <w:rPr>
+          <w:rFonts w:cstheme="minorHAnsi"/>
+        </w:rPr>
+        <w:t>’</w:t>
+      </w:r>
+      <w:r>
+        <w:rPr>
+          <w:rFonts w:cstheme="minorHAnsi"/>
+        </w:rPr>
+        <w:t>importanza delle diverse caratteristiche utilizzate per la</w:t>
+      </w:r>
+      <w:r>
+        <w:rPr>
+          <w:rFonts w:cstheme="minorHAnsi"/>
+        </w:rPr>
+        <w:t xml:space="preserve"> </w:t>
+      </w:r>
+      <w:r>
+        <w:rPr>
+          <w:rFonts w:cstheme="minorHAnsi"/>
+        </w:rPr>
+        <w:t>previsione. Questa informazione pu</w:t>
+      </w:r>
+      <w:r>
+        <w:rPr>
+          <w:rFonts w:cstheme="minorHAnsi"/>
+        </w:rPr>
+        <w:t>ò</w:t>
+      </w:r>
+      <w:r>
+        <w:rPr>
+          <w:rFonts w:cstheme="minorHAnsi"/>
+        </w:rPr>
+        <w:t xml:space="preserve"> essere utile per identificare le</w:t>
+      </w:r>
+      <w:r>
+        <w:rPr>
+          <w:rFonts w:cstheme="minorHAnsi"/>
+        </w:rPr>
+        <w:t xml:space="preserve"> </w:t>
+      </w:r>
+      <w:r>
+        <w:rPr>
+          <w:rFonts w:cstheme="minorHAnsi"/>
+        </w:rPr>
+        <w:t>caratteristiche pi</w:t>
+      </w:r>
+      <w:r>
+        <w:rPr>
+          <w:rFonts w:cstheme="minorHAnsi"/>
+        </w:rPr>
+        <w:t>ù</w:t>
+      </w:r>
+      <w:r>
+        <w:rPr>
+          <w:rFonts w:cstheme="minorHAnsi"/>
+        </w:rPr>
+        <w:t xml:space="preserve"> influenti e comprenderne il ruolo nel processo decisionale.</w:t>
+      </w:r>
+      <w:r>
+        <w:rPr>
+          <w:rFonts w:cstheme="minorHAnsi"/>
+        </w:rPr>
+        <w:t xml:space="preserve"> </w:t>
+      </w:r>
+      <w:r>
+        <w:rPr>
+          <w:rFonts w:cstheme="minorHAnsi"/>
+        </w:rPr>
+        <w:t xml:space="preserve">In conclusione, Random </w:t>
+      </w:r>
+      <w:proofErr w:type="spellStart"/>
+      <w:r>
+        <w:rPr>
+          <w:rFonts w:cstheme="minorHAnsi"/>
+        </w:rPr>
+        <w:t>Forest</w:t>
+      </w:r>
+      <w:proofErr w:type="spellEnd"/>
+      <w:r>
+        <w:rPr>
+          <w:rFonts w:cstheme="minorHAnsi"/>
+        </w:rPr>
+        <w:t xml:space="preserve"> `e un algoritmo di ensemble che sfrutta la</w:t>
+      </w:r>
+      <w:r>
+        <w:rPr>
+          <w:rFonts w:cstheme="minorHAnsi"/>
+        </w:rPr>
+        <w:t xml:space="preserve"> </w:t>
+      </w:r>
+      <w:r>
+        <w:rPr>
+          <w:rFonts w:cstheme="minorHAnsi"/>
+        </w:rPr>
+        <w:t>diversit</w:t>
+      </w:r>
+      <w:r>
+        <w:rPr>
+          <w:rFonts w:cstheme="minorHAnsi"/>
+        </w:rPr>
+        <w:t>à</w:t>
+      </w:r>
+      <w:r>
+        <w:rPr>
+          <w:rFonts w:cstheme="minorHAnsi"/>
+        </w:rPr>
+        <w:t xml:space="preserve"> degli alberi decisionali per ottenere previsioni pi</w:t>
+      </w:r>
+      <w:r>
+        <w:rPr>
+          <w:rFonts w:cstheme="minorHAnsi"/>
+        </w:rPr>
+        <w:t>ù</w:t>
+      </w:r>
+      <w:r>
+        <w:rPr>
+          <w:rFonts w:cstheme="minorHAnsi"/>
+        </w:rPr>
+        <w:t xml:space="preserve"> accurate e stabili.</w:t>
+      </w:r>
+      <w:r>
+        <w:rPr>
+          <w:rFonts w:cstheme="minorHAnsi"/>
+        </w:rPr>
+        <w:t xml:space="preserve"> </w:t>
+      </w:r>
+      <w:r>
+        <w:rPr>
+          <w:rFonts w:cstheme="minorHAnsi"/>
+        </w:rPr>
+        <w:t>La sua flessibilit</w:t>
+      </w:r>
+      <w:r>
+        <w:rPr>
+          <w:rFonts w:cstheme="minorHAnsi"/>
+        </w:rPr>
+        <w:t>à</w:t>
+      </w:r>
+      <w:r>
+        <w:rPr>
+          <w:rFonts w:cstheme="minorHAnsi"/>
+        </w:rPr>
+        <w:t>, scalabilit</w:t>
+      </w:r>
+      <w:r>
+        <w:rPr>
+          <w:rFonts w:cstheme="minorHAnsi"/>
+        </w:rPr>
+        <w:t>à</w:t>
+      </w:r>
+      <w:r>
+        <w:rPr>
+          <w:rFonts w:cstheme="minorHAnsi"/>
+        </w:rPr>
+        <w:t xml:space="preserve"> e capacit</w:t>
+      </w:r>
+      <w:r>
+        <w:rPr>
+          <w:rFonts w:cstheme="minorHAnsi"/>
+        </w:rPr>
+        <w:t>à</w:t>
+      </w:r>
+      <w:r>
+        <w:rPr>
+          <w:rFonts w:cstheme="minorHAnsi"/>
+        </w:rPr>
+        <w:t xml:space="preserve"> di gestire diversi tipi di dati lo</w:t>
+      </w:r>
+      <w:r>
+        <w:rPr>
+          <w:rFonts w:cstheme="minorHAnsi"/>
+        </w:rPr>
+        <w:t xml:space="preserve"> </w:t>
+      </w:r>
+      <w:r>
+        <w:rPr>
+          <w:rFonts w:cstheme="minorHAnsi"/>
+        </w:rPr>
+        <w:t>rendono una scelta popolare in diversi contesti di apprendimento automatico</w:t>
+      </w:r>
+    </w:p>
+    <w:p>
+      <w:pPr>
+        <w:rPr>
+          <w:rFonts w:cstheme="minorHAnsi"/>
+        </w:rPr>
+      </w:pPr>
+    </w:p>
     <w:sectPr>
       <w:footerReference w:type="default" r:id="rId29"/>
       <w:pgSz w:w="11906" w:h="16838"/>
@@ -8027,7 +9310,7 @@
 </file>
 
 <file path=word/endnotes.xml><?xml version="1.0" encoding="utf-8"?>
-<w:endnotes xmlns:wpc="http://schemas.microsoft.com/office/word/2010/wordprocessingCanvas" xmlns:cx="http://schemas.microsoft.com/office/drawing/2014/chartex" xmlns:cx1="http://schemas.microsoft.com/office/drawing/2015/9/8/chartex" xmlns:cx2="http://schemas.microsoft.com/office/drawing/2015/10/21/chartex" xmlns:cx3="http://schemas.microsoft.com/office/drawing/2016/5/9/chartex" xmlns:cx4="http://schemas.microsoft.com/office/drawing/2016/5/10/chartex" xmlns:cx5="http://schemas.microsoft.com/office/drawing/2016/5/11/chartex" xmlns:cx6="http://schemas.microsoft.com/office/drawing/2016/5/12/chartex" xmlns:cx7="http://schemas.microsoft.com/office/drawing/2016/5/13/chartex" xmlns:cx8="http://schemas.microsoft.com/office/drawing/2016/5/14/chartex" xmlns:mc="http://schemas.openxmlformats.org/markup-compatibility/2006" xmlns:aink="http://schemas.microsoft.com/office/drawing/2016/ink" xmlns:am3d="http://schemas.microsoft.com/office/drawing/2017/model3d" xmlns:o="urn:schemas-microsoft-com:office:office" xmlns:r="http://schemas.openxmlformats.org/officeDocument/2006/relationships" xmlns:m="http://schemas.openxmlformats.org/officeDocument/2006/math" xmlns:v="urn:schemas-microsoft-com:vml" xmlns:wp14="http://schemas.microsoft.com/office/word/2010/wordprocessingDrawing" xmlns:wp="http://schemas.openxmlformats.org/drawingml/2006/wordprocessingDrawing" xmlns:w10="urn:schemas-microsoft-com:office:word" xmlns:w="http://schemas.openxmlformats.org/wordprocessingml/2006/main" xmlns:w14="http://schemas.microsoft.com/office/word/2010/wordml" xmlns:w15="http://schemas.microsoft.com/office/word/2012/wordml" xmlns:w16cex="http://schemas.microsoft.com/office/word/2018/wordml/cex" xmlns:w16cid="http://schemas.microsoft.com/office/word/2016/wordml/cid" xmlns:w16="http://schemas.microsoft.com/office/word/2018/wordml" xmlns:w16sdtdh="http://schemas.microsoft.com/office/word/2020/wordml/sdtdatahash" xmlns:w16se="http://schemas.microsoft.com/office/word/2015/wordml/symex" xmlns:wpg="http://schemas.microsoft.com/office/word/2010/wordprocessingGroup" xmlns:wpi="http://schemas.microsoft.com/office/word/2010/wordprocessingInk" xmlns:wne="http://schemas.microsoft.com/office/word/2006/wordml" xmlns:wps="http://schemas.microsoft.com/office/word/2010/wordprocessingShape" mc:Ignorable="w14 w15 w16se w16cid w16 w16cex w16sdtdh wp14">
+<w:endnotes xmlns:wpc="http://schemas.microsoft.com/office/word/2010/wordprocessingCanvas" xmlns:cx="http://schemas.microsoft.com/office/drawing/2014/chartex" xmlns:cx1="http://schemas.microsoft.com/office/drawing/2015/9/8/chartex" xmlns:cx2="http://schemas.microsoft.com/office/drawing/2015/10/21/chartex" xmlns:cx3="http://schemas.microsoft.com/office/drawing/2016/5/9/chartex" xmlns:cx4="http://schemas.microsoft.com/office/drawing/2016/5/10/chartex" xmlns:cx5="http://schemas.microsoft.com/office/drawing/2016/5/11/chartex" xmlns:cx6="http://schemas.microsoft.com/office/drawing/2016/5/12/chartex" xmlns:cx7="http://schemas.microsoft.com/office/drawing/2016/5/13/chartex" xmlns:cx8="http://schemas.microsoft.com/office/drawing/2016/5/14/chartex" xmlns:mc="http://schemas.openxmlformats.org/markup-compatibility/2006" xmlns:aink="http://schemas.microsoft.com/office/drawing/2016/ink" xmlns:am3d="http://schemas.microsoft.com/office/drawing/2017/model3d" xmlns:o="urn:schemas-microsoft-com:office:office" xmlns:oel="http://schemas.microsoft.com/office/2019/extlst" xmlns:r="http://schemas.openxmlformats.org/officeDocument/2006/relationships" xmlns:m="http://schemas.openxmlformats.org/officeDocument/2006/math" xmlns:v="urn:schemas-microsoft-com:vml" xmlns:wp14="http://schemas.microsoft.com/office/word/2010/wordprocessingDrawing" xmlns:wp="http://schemas.openxmlformats.org/drawingml/2006/wordprocessingDrawing" xmlns:w10="urn:schemas-microsoft-com:office:word" xmlns:w="http://schemas.openxmlformats.org/wordprocessingml/2006/main" xmlns:w14="http://schemas.microsoft.com/office/word/2010/wordml" xmlns:w15="http://schemas.microsoft.com/office/word/2012/wordml" xmlns:w16cex="http://schemas.microsoft.com/office/word/2018/wordml/cex" xmlns:w16cid="http://schemas.microsoft.com/office/word/2016/wordml/cid" xmlns:w16="http://schemas.microsoft.com/office/word/2018/wordml" xmlns:w16sdtdh="http://schemas.microsoft.com/office/word/2020/wordml/sdtdatahash" xmlns:w16se="http://schemas.microsoft.com/office/word/2015/wordml/symex" xmlns:wpg="http://schemas.microsoft.com/office/word/2010/wordprocessingGroup" xmlns:wpi="http://schemas.microsoft.com/office/word/2010/wordprocessingInk" xmlns:wne="http://schemas.microsoft.com/office/word/2006/wordml" xmlns:wps="http://schemas.microsoft.com/office/word/2010/wordprocessingShape" mc:Ignorable="w14 w15 w16se w16cid w16 w16cex w16sdtdh wp14">
   <w:endnote w:type="separator" w:id="-1">
     <w:p>
       <w:pPr>
@@ -8052,7 +9335,7 @@
 </file>
 
 <file path=word/footer1.xml><?xml version="1.0" encoding="utf-8"?>
-<w:ftr xmlns:wpc="http://schemas.microsoft.com/office/word/2010/wordprocessingCanvas" xmlns:cx="http://schemas.microsoft.com/office/drawing/2014/chartex" xmlns:cx1="http://schemas.microsoft.com/office/drawing/2015/9/8/chartex" xmlns:cx2="http://schemas.microsoft.com/office/drawing/2015/10/21/chartex" xmlns:cx3="http://schemas.microsoft.com/office/drawing/2016/5/9/chartex" xmlns:cx4="http://schemas.microsoft.com/office/drawing/2016/5/10/chartex" xmlns:cx5="http://schemas.microsoft.com/office/drawing/2016/5/11/chartex" xmlns:cx6="http://schemas.microsoft.com/office/drawing/2016/5/12/chartex" xmlns:cx7="http://schemas.microsoft.com/office/drawing/2016/5/13/chartex" xmlns:cx8="http://schemas.microsoft.com/office/drawing/2016/5/14/chartex" xmlns:mc="http://schemas.openxmlformats.org/markup-compatibility/2006" xmlns:aink="http://schemas.microsoft.com/office/drawing/2016/ink" xmlns:am3d="http://schemas.microsoft.com/office/drawing/2017/model3d" xmlns:o="urn:schemas-microsoft-com:office:office" xmlns:r="http://schemas.openxmlformats.org/officeDocument/2006/relationships" xmlns:m="http://schemas.openxmlformats.org/officeDocument/2006/math" xmlns:v="urn:schemas-microsoft-com:vml" xmlns:wp14="http://schemas.microsoft.com/office/word/2010/wordprocessingDrawing" xmlns:wp="http://schemas.openxmlformats.org/drawingml/2006/wordprocessingDrawing" xmlns:w10="urn:schemas-microsoft-com:office:word" xmlns:w="http://schemas.openxmlformats.org/wordprocessingml/2006/main" xmlns:w14="http://schemas.microsoft.com/office/word/2010/wordml" xmlns:w15="http://schemas.microsoft.com/office/word/2012/wordml" xmlns:w16cex="http://schemas.microsoft.com/office/word/2018/wordml/cex" xmlns:w16cid="http://schemas.microsoft.com/office/word/2016/wordml/cid" xmlns:w16="http://schemas.microsoft.com/office/word/2018/wordml" xmlns:w16sdtdh="http://schemas.microsoft.com/office/word/2020/wordml/sdtdatahash" xmlns:w16se="http://schemas.microsoft.com/office/word/2015/wordml/symex" xmlns:wpg="http://schemas.microsoft.com/office/word/2010/wordprocessingGroup" xmlns:wpi="http://schemas.microsoft.com/office/word/2010/wordprocessingInk" xmlns:wne="http://schemas.microsoft.com/office/word/2006/wordml" xmlns:wps="http://schemas.microsoft.com/office/word/2010/wordprocessingShape" mc:Ignorable="w14 w15 w16se w16cid w16 w16cex w16sdtdh wp14">
+<w:ftr xmlns:wpc="http://schemas.microsoft.com/office/word/2010/wordprocessingCanvas" xmlns:cx="http://schemas.microsoft.com/office/drawing/2014/chartex" xmlns:cx1="http://schemas.microsoft.com/office/drawing/2015/9/8/chartex" xmlns:cx2="http://schemas.microsoft.com/office/drawing/2015/10/21/chartex" xmlns:cx3="http://schemas.microsoft.com/office/drawing/2016/5/9/chartex" xmlns:cx4="http://schemas.microsoft.com/office/drawing/2016/5/10/chartex" xmlns:cx5="http://schemas.microsoft.com/office/drawing/2016/5/11/chartex" xmlns:cx6="http://schemas.microsoft.com/office/drawing/2016/5/12/chartex" xmlns:cx7="http://schemas.microsoft.com/office/drawing/2016/5/13/chartex" xmlns:cx8="http://schemas.microsoft.com/office/drawing/2016/5/14/chartex" xmlns:mc="http://schemas.openxmlformats.org/markup-compatibility/2006" xmlns:aink="http://schemas.microsoft.com/office/drawing/2016/ink" xmlns:am3d="http://schemas.microsoft.com/office/drawing/2017/model3d" xmlns:o="urn:schemas-microsoft-com:office:office" xmlns:oel="http://schemas.microsoft.com/office/2019/extlst" xmlns:r="http://schemas.openxmlformats.org/officeDocument/2006/relationships" xmlns:m="http://schemas.openxmlformats.org/officeDocument/2006/math" xmlns:v="urn:schemas-microsoft-com:vml" xmlns:wp14="http://schemas.microsoft.com/office/word/2010/wordprocessingDrawing" xmlns:wp="http://schemas.openxmlformats.org/drawingml/2006/wordprocessingDrawing" xmlns:w10="urn:schemas-microsoft-com:office:word" xmlns:w="http://schemas.openxmlformats.org/wordprocessingml/2006/main" xmlns:w14="http://schemas.microsoft.com/office/word/2010/wordml" xmlns:w15="http://schemas.microsoft.com/office/word/2012/wordml" xmlns:w16cex="http://schemas.microsoft.com/office/word/2018/wordml/cex" xmlns:w16cid="http://schemas.microsoft.com/office/word/2016/wordml/cid" xmlns:w16="http://schemas.microsoft.com/office/word/2018/wordml" xmlns:w16sdtdh="http://schemas.microsoft.com/office/word/2020/wordml/sdtdatahash" xmlns:w16se="http://schemas.microsoft.com/office/word/2015/wordml/symex" xmlns:wpg="http://schemas.microsoft.com/office/word/2010/wordprocessingGroup" xmlns:wpi="http://schemas.microsoft.com/office/word/2010/wordprocessingInk" xmlns:wne="http://schemas.microsoft.com/office/word/2006/wordml" xmlns:wps="http://schemas.microsoft.com/office/word/2010/wordprocessingShape" mc:Ignorable="w14 w15 w16se w16cid w16 w16cex w16sdtdh wp14">
   <w:sdt>
     <w:sdtPr>
       <w:rPr>
@@ -8064,7 +9347,6 @@
         <w:docPartUnique/>
       </w:docPartObj>
     </w:sdtPr>
-    <w:sdtEndPr/>
     <w:sdtContent>
       <w:sdt>
         <w:sdtPr>
@@ -8073,7 +9355,6 @@
           </w:rPr>
           <w:id w:val="1806425445"/>
         </w:sdtPr>
-        <w:sdtEndPr/>
         <w:sdtContent>
           <w:p>
             <w:pPr>
@@ -8200,7 +9481,7 @@
                 </mc:Choice>
                 <mc:Fallback>
                   <w:pict>
-                    <v:oval w14:anchorId="2691E8EC" id="Ovale 6" o:spid="_x0000_s1026" style="position:absolute;margin-left:0;margin-top:0;width:49.35pt;height:49.35pt;z-index:251659264;visibility:visible;mso-wrap-style:square;mso-width-percent:0;mso-height-percent:0;mso-wrap-distance-left:9pt;mso-wrap-distance-top:0;mso-wrap-distance-right:9pt;mso-wrap-distance-bottom:0;mso-position-horizontal:center;mso-position-horizontal-relative:margin;mso-position-vertical:center;mso-position-vertical-relative:bottom-margin-area;mso-width-percent:0;mso-height-percent:0;mso-width-relative:page;mso-height-relative:page;v-text-anchor:middle" o:gfxdata="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" fillcolor="#40618b" stroked="f">
+                    <v:oval w14:anchorId="2691E8EC" id="Ovale 6" o:spid="_x0000_s1026" style="position:absolute;margin-left:0;margin-top:0;width:49.35pt;height:49.35pt;z-index:251659264;visibility:visible;mso-wrap-style:square;mso-width-percent:0;mso-height-percent:0;mso-wrap-distance-left:9pt;mso-wrap-distance-top:0;mso-wrap-distance-right:9pt;mso-wrap-distance-bottom:0;mso-position-horizontal:center;mso-position-horizontal-relative:margin;mso-position-vertical:center;mso-position-vertical-relative:bottom-margin-area;mso-width-percent:0;mso-height-percent:0;mso-width-relative:page;mso-height-relative:page;v-text-anchor:middle" o:gfxdata="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" fillcolor="#40618b" stroked="f">
                       <v:textbox>
                         <w:txbxContent>
                           <w:p>
@@ -8267,7 +9548,7 @@
 </file>
 
 <file path=word/footnotes.xml><?xml version="1.0" encoding="utf-8"?>
-<w:footnotes xmlns:wpc="http://schemas.microsoft.com/office/word/2010/wordprocessingCanvas" xmlns:cx="http://schemas.microsoft.com/office/drawing/2014/chartex" xmlns:cx1="http://schemas.microsoft.com/office/drawing/2015/9/8/chartex" xmlns:cx2="http://schemas.microsoft.com/office/drawing/2015/10/21/chartex" xmlns:cx3="http://schemas.microsoft.com/office/drawing/2016/5/9/chartex" xmlns:cx4="http://schemas.microsoft.com/office/drawing/2016/5/10/chartex" xmlns:cx5="http://schemas.microsoft.com/office/drawing/2016/5/11/chartex" xmlns:cx6="http://schemas.microsoft.com/office/drawing/2016/5/12/chartex" xmlns:cx7="http://schemas.microsoft.com/office/drawing/2016/5/13/chartex" xmlns:cx8="http://schemas.microsoft.com/office/drawing/2016/5/14/chartex" xmlns:mc="http://schemas.openxmlformats.org/markup-compatibility/2006" xmlns:aink="http://schemas.microsoft.com/office/drawing/2016/ink" xmlns:am3d="http://schemas.microsoft.com/office/drawing/2017/model3d" xmlns:o="urn:schemas-microsoft-com:office:office" xmlns:r="http://schemas.openxmlformats.org/officeDocument/2006/relationships" xmlns:m="http://schemas.openxmlformats.org/officeDocument/2006/math" xmlns:v="urn:schemas-microsoft-com:vml" xmlns:wp14="http://schemas.microsoft.com/office/word/2010/wordprocessingDrawing" xmlns:wp="http://schemas.openxmlformats.org/drawingml/2006/wordprocessingDrawing" xmlns:w10="urn:schemas-microsoft-com:office:word" xmlns:w="http://schemas.openxmlformats.org/wordprocessingml/2006/main" xmlns:w14="http://schemas.microsoft.com/office/word/2010/wordml" xmlns:w15="http://schemas.microsoft.com/office/word/2012/wordml" xmlns:w16cex="http://schemas.microsoft.com/office/word/2018/wordml/cex" xmlns:w16cid="http://schemas.microsoft.com/office/word/2016/wordml/cid" xmlns:w16="http://schemas.microsoft.com/office/word/2018/wordml" xmlns:w16sdtdh="http://schemas.microsoft.com/office/word/2020/wordml/sdtdatahash" xmlns:w16se="http://schemas.microsoft.com/office/word/2015/wordml/symex" xmlns:wpg="http://schemas.microsoft.com/office/word/2010/wordprocessingGroup" xmlns:wpi="http://schemas.microsoft.com/office/word/2010/wordprocessingInk" xmlns:wne="http://schemas.microsoft.com/office/word/2006/wordml" xmlns:wps="http://schemas.microsoft.com/office/word/2010/wordprocessingShape" mc:Ignorable="w14 w15 w16se w16cid w16 w16cex w16sdtdh wp14">
+<w:footnotes xmlns:wpc="http://schemas.microsoft.com/office/word/2010/wordprocessingCanvas" xmlns:cx="http://schemas.microsoft.com/office/drawing/2014/chartex" xmlns:cx1="http://schemas.microsoft.com/office/drawing/2015/9/8/chartex" xmlns:cx2="http://schemas.microsoft.com/office/drawing/2015/10/21/chartex" xmlns:cx3="http://schemas.microsoft.com/office/drawing/2016/5/9/chartex" xmlns:cx4="http://schemas.microsoft.com/office/drawing/2016/5/10/chartex" xmlns:cx5="http://schemas.microsoft.com/office/drawing/2016/5/11/chartex" xmlns:cx6="http://schemas.microsoft.com/office/drawing/2016/5/12/chartex" xmlns:cx7="http://schemas.microsoft.com/office/drawing/2016/5/13/chartex" xmlns:cx8="http://schemas.microsoft.com/office/drawing/2016/5/14/chartex" xmlns:mc="http://schemas.openxmlformats.org/markup-compatibility/2006" xmlns:aink="http://schemas.microsoft.com/office/drawing/2016/ink" xmlns:am3d="http://schemas.microsoft.com/office/drawing/2017/model3d" xmlns:o="urn:schemas-microsoft-com:office:office" xmlns:oel="http://schemas.microsoft.com/office/2019/extlst" xmlns:r="http://schemas.openxmlformats.org/officeDocument/2006/relationships" xmlns:m="http://schemas.openxmlformats.org/officeDocument/2006/math" xmlns:v="urn:schemas-microsoft-com:vml" xmlns:wp14="http://schemas.microsoft.com/office/word/2010/wordprocessingDrawing" xmlns:wp="http://schemas.openxmlformats.org/drawingml/2006/wordprocessingDrawing" xmlns:w10="urn:schemas-microsoft-com:office:word" xmlns:w="http://schemas.openxmlformats.org/wordprocessingml/2006/main" xmlns:w14="http://schemas.microsoft.com/office/word/2010/wordml" xmlns:w15="http://schemas.microsoft.com/office/word/2012/wordml" xmlns:w16cex="http://schemas.microsoft.com/office/word/2018/wordml/cex" xmlns:w16cid="http://schemas.microsoft.com/office/word/2016/wordml/cid" xmlns:w16="http://schemas.microsoft.com/office/word/2018/wordml" xmlns:w16sdtdh="http://schemas.microsoft.com/office/word/2020/wordml/sdtdatahash" xmlns:w16se="http://schemas.microsoft.com/office/word/2015/wordml/symex" xmlns:wpg="http://schemas.microsoft.com/office/word/2010/wordprocessingGroup" xmlns:wpi="http://schemas.microsoft.com/office/word/2010/wordprocessingInk" xmlns:wne="http://schemas.microsoft.com/office/word/2006/wordml" xmlns:wps="http://schemas.microsoft.com/office/word/2010/wordprocessingShape" mc:Ignorable="w14 w15 w16se w16cid w16 w16cex w16sdtdh wp14">
   <w:footnote w:type="separator" w:id="-1">
     <w:p>
       <w:pPr>
@@ -8292,7 +9573,7 @@
 </file>
 
 <file path=word/numbering.xml><?xml version="1.0" encoding="utf-8"?>
-<w:numbering xmlns:wpc="http://schemas.microsoft.com/office/word/2010/wordprocessingCanvas" xmlns:cx="http://schemas.microsoft.com/office/drawing/2014/chartex" xmlns:cx1="http://schemas.microsoft.com/office/drawing/2015/9/8/chartex" xmlns:cx2="http://schemas.microsoft.com/office/drawing/2015/10/21/chartex" xmlns:cx3="http://schemas.microsoft.com/office/drawing/2016/5/9/chartex" xmlns:cx4="http://schemas.microsoft.com/office/drawing/2016/5/10/chartex" xmlns:cx5="http://schemas.microsoft.com/office/drawing/2016/5/11/chartex" xmlns:cx6="http://schemas.microsoft.com/office/drawing/2016/5/12/chartex" xmlns:cx7="http://schemas.microsoft.com/office/drawing/2016/5/13/chartex" xmlns:cx8="http://schemas.microsoft.com/office/drawing/2016/5/14/chartex" xmlns:mc="http://schemas.openxmlformats.org/markup-compatibility/2006" xmlns:aink="http://schemas.microsoft.com/office/drawing/2016/ink" xmlns:am3d="http://schemas.microsoft.com/office/drawing/2017/model3d" xmlns:o="urn:schemas-microsoft-com:office:office" xmlns:r="http://schemas.openxmlformats.org/officeDocument/2006/relationships" xmlns:m="http://schemas.openxmlformats.org/officeDocument/2006/math" xmlns:v="urn:schemas-microsoft-com:vml" xmlns:wp14="http://schemas.microsoft.com/office/word/2010/wordprocessingDrawing" xmlns:wp="http://schemas.openxmlformats.org/drawingml/2006/wordprocessingDrawing" xmlns:w10="urn:schemas-microsoft-com:office:word" xmlns:w="http://schemas.openxmlformats.org/wordprocessingml/2006/main" xmlns:w14="http://schemas.microsoft.com/office/word/2010/wordml" xmlns:w15="http://schemas.microsoft.com/office/word/2012/wordml" xmlns:w16cex="http://schemas.microsoft.com/office/word/2018/wordml/cex" xmlns:w16cid="http://schemas.microsoft.com/office/word/2016/wordml/cid" xmlns:w16="http://schemas.microsoft.com/office/word/2018/wordml" xmlns:w16sdtdh="http://schemas.microsoft.com/office/word/2020/wordml/sdtdatahash" xmlns:w16se="http://schemas.microsoft.com/office/word/2015/wordml/symex" xmlns:wpg="http://schemas.microsoft.com/office/word/2010/wordprocessingGroup" xmlns:wpi="http://schemas.microsoft.com/office/word/2010/wordprocessingInk" xmlns:wne="http://schemas.microsoft.com/office/word/2006/wordml" xmlns:wps="http://schemas.microsoft.com/office/word/2010/wordprocessingShape" mc:Ignorable="w14 w15 w16se w16cid w16 w16cex w16sdtdh wp14">
+<w:numbering xmlns:wpc="http://schemas.microsoft.com/office/word/2010/wordprocessingCanvas" xmlns:cx="http://schemas.microsoft.com/office/drawing/2014/chartex" xmlns:cx1="http://schemas.microsoft.com/office/drawing/2015/9/8/chartex" xmlns:cx2="http://schemas.microsoft.com/office/drawing/2015/10/21/chartex" xmlns:cx3="http://schemas.microsoft.com/office/drawing/2016/5/9/chartex" xmlns:cx4="http://schemas.microsoft.com/office/drawing/2016/5/10/chartex" xmlns:cx5="http://schemas.microsoft.com/office/drawing/2016/5/11/chartex" xmlns:cx6="http://schemas.microsoft.com/office/drawing/2016/5/12/chartex" xmlns:cx7="http://schemas.microsoft.com/office/drawing/2016/5/13/chartex" xmlns:cx8="http://schemas.microsoft.com/office/drawing/2016/5/14/chartex" xmlns:mc="http://schemas.openxmlformats.org/markup-compatibility/2006" xmlns:aink="http://schemas.microsoft.com/office/drawing/2016/ink" xmlns:am3d="http://schemas.microsoft.com/office/drawing/2017/model3d" xmlns:o="urn:schemas-microsoft-com:office:office" xmlns:oel="http://schemas.microsoft.com/office/2019/extlst" xmlns:r="http://schemas.openxmlformats.org/officeDocument/2006/relationships" xmlns:m="http://schemas.openxmlformats.org/officeDocument/2006/math" xmlns:v="urn:schemas-microsoft-com:vml" xmlns:wp14="http://schemas.microsoft.com/office/word/2010/wordprocessingDrawing" xmlns:wp="http://schemas.openxmlformats.org/drawingml/2006/wordprocessingDrawing" xmlns:w10="urn:schemas-microsoft-com:office:word" xmlns:w="http://schemas.openxmlformats.org/wordprocessingml/2006/main" xmlns:w14="http://schemas.microsoft.com/office/word/2010/wordml" xmlns:w15="http://schemas.microsoft.com/office/word/2012/wordml" xmlns:w16cex="http://schemas.microsoft.com/office/word/2018/wordml/cex" xmlns:w16cid="http://schemas.microsoft.com/office/word/2016/wordml/cid" xmlns:w16="http://schemas.microsoft.com/office/word/2018/wordml" xmlns:w16sdtdh="http://schemas.microsoft.com/office/word/2020/wordml/sdtdatahash" xmlns:w16se="http://schemas.microsoft.com/office/word/2015/wordml/symex" xmlns:wpg="http://schemas.microsoft.com/office/word/2010/wordprocessingGroup" xmlns:wpi="http://schemas.microsoft.com/office/word/2010/wordprocessingInk" xmlns:wne="http://schemas.microsoft.com/office/word/2006/wordml" xmlns:wps="http://schemas.microsoft.com/office/word/2010/wordprocessingShape" mc:Ignorable="w14 w15 w16se w16cid w16 w16cex w16sdtdh wp14">
   <w:abstractNum w:abstractNumId="0" w15:restartNumberingAfterBreak="0">
     <w:nsid w:val="036A2434"/>
     <w:multiLevelType w:val="hybridMultilevel"/>
@@ -10661,76 +11942,76 @@
       </w:rPr>
     </w:lvl>
   </w:abstractNum>
-  <w:num w:numId="1">
+  <w:num w:numId="1" w16cid:durableId="1561789608">
     <w:abstractNumId w:val="18"/>
   </w:num>
-  <w:num w:numId="2">
+  <w:num w:numId="2" w16cid:durableId="1328829681">
     <w:abstractNumId w:val="23"/>
   </w:num>
-  <w:num w:numId="3">
+  <w:num w:numId="3" w16cid:durableId="286199104">
     <w:abstractNumId w:val="12"/>
   </w:num>
-  <w:num w:numId="4">
+  <w:num w:numId="4" w16cid:durableId="447047695">
     <w:abstractNumId w:val="3"/>
   </w:num>
-  <w:num w:numId="5">
+  <w:num w:numId="5" w16cid:durableId="958416599">
     <w:abstractNumId w:val="10"/>
   </w:num>
-  <w:num w:numId="6">
+  <w:num w:numId="6" w16cid:durableId="1615751904">
     <w:abstractNumId w:val="14"/>
   </w:num>
-  <w:num w:numId="7">
+  <w:num w:numId="7" w16cid:durableId="122044936">
     <w:abstractNumId w:val="19"/>
   </w:num>
-  <w:num w:numId="8">
+  <w:num w:numId="8" w16cid:durableId="1294600997">
     <w:abstractNumId w:val="1"/>
   </w:num>
-  <w:num w:numId="9">
+  <w:num w:numId="9" w16cid:durableId="777994478">
     <w:abstractNumId w:val="9"/>
   </w:num>
-  <w:num w:numId="10">
+  <w:num w:numId="10" w16cid:durableId="1214121965">
     <w:abstractNumId w:val="16"/>
   </w:num>
-  <w:num w:numId="11">
+  <w:num w:numId="11" w16cid:durableId="1042753872">
     <w:abstractNumId w:val="11"/>
   </w:num>
-  <w:num w:numId="12">
+  <w:num w:numId="12" w16cid:durableId="472988369">
     <w:abstractNumId w:val="2"/>
   </w:num>
-  <w:num w:numId="13">
+  <w:num w:numId="13" w16cid:durableId="1651859479">
     <w:abstractNumId w:val="6"/>
   </w:num>
-  <w:num w:numId="14">
+  <w:num w:numId="14" w16cid:durableId="753405099">
     <w:abstractNumId w:val="7"/>
   </w:num>
-  <w:num w:numId="15">
+  <w:num w:numId="15" w16cid:durableId="332538831">
     <w:abstractNumId w:val="0"/>
   </w:num>
-  <w:num w:numId="16">
+  <w:num w:numId="16" w16cid:durableId="648094773">
     <w:abstractNumId w:val="22"/>
   </w:num>
-  <w:num w:numId="17">
+  <w:num w:numId="17" w16cid:durableId="2051032761">
     <w:abstractNumId w:val="13"/>
   </w:num>
-  <w:num w:numId="18">
+  <w:num w:numId="18" w16cid:durableId="1611666076">
     <w:abstractNumId w:val="8"/>
   </w:num>
-  <w:num w:numId="19">
+  <w:num w:numId="19" w16cid:durableId="1262684104">
     <w:abstractNumId w:val="4"/>
   </w:num>
-  <w:num w:numId="20">
+  <w:num w:numId="20" w16cid:durableId="1705910852">
     <w:abstractNumId w:val="17"/>
   </w:num>
-  <w:num w:numId="21">
+  <w:num w:numId="21" w16cid:durableId="1550922384">
     <w:abstractNumId w:val="21"/>
   </w:num>
-  <w:num w:numId="22">
+  <w:num w:numId="22" w16cid:durableId="210195295">
     <w:abstractNumId w:val="15"/>
   </w:num>
-  <w:num w:numId="23">
+  <w:num w:numId="23" w16cid:durableId="1203178792">
     <w:abstractNumId w:val="5"/>
   </w:num>
-  <w:num w:numId="24">
+  <w:num w:numId="24" w16cid:durableId="457263759">
     <w:abstractNumId w:val="20"/>
   </w:num>
 </w:numbering>
@@ -11245,7 +12526,6 @@
   <w:style w:type="character" w:default="1" w:styleId="Carpredefinitoparagrafo">
     <w:name w:val="Default Paragraph Font"/>
     <w:uiPriority w:val="1"/>
-    <w:semiHidden/>
     <w:unhideWhenUsed/>
   </w:style>
   <w:style w:type="table" w:default="1" w:styleId="Tabellanormale">

</xml_diff>